<commit_message>
Modif rapport : diag séquence -> diag d'echange
</commit_message>
<xml_diff>
--- a/report/Rapport - Starlyze - HADID Hocine & CHEMIN Pierre.docx
+++ b/report/Rapport - Starlyze - HADID Hocine & CHEMIN Pierre.docx
@@ -4780,7 +4780,13 @@
         <w:pStyle w:val="Paragraphe"/>
       </w:pPr>
       <w:r>
-        <w:t xml:space="preserve">Nous avons donc le diagramme de séquence suivant, représentant la communication précédemment décrite : </w:t>
+        <w:t xml:space="preserve">Nous avons donc le diagramme </w:t>
+      </w:r>
+      <w:r>
+        <w:t>d’échange</w:t>
+      </w:r>
+      <w:r>
+        <w:t xml:space="preserve"> suivant, représentant la communication précédemment décrite : </w:t>
       </w:r>
     </w:p>
     <w:p>
@@ -4848,7 +4854,13 @@
         </w:r>
       </w:fldSimple>
       <w:r>
-        <w:t xml:space="preserve"> : Diagramme de séquence correspondant à l'enregistrement du client au sein du server</w:t>
+        <w:t xml:space="preserve"> : Diagramme </w:t>
+      </w:r>
+      <w:r>
+        <w:t>d’échange</w:t>
+      </w:r>
+      <w:r>
+        <w:t xml:space="preserve"> correspondant à l'enregistrement du client au sein du server</w:t>
       </w:r>
     </w:p>
     <w:p>
@@ -4920,7 +4932,13 @@
         <w:pStyle w:val="Paragraphe"/>
       </w:pPr>
       <w:r>
-        <w:t xml:space="preserve">Nous avons donc le diagramme de séquence suivant, qui représente cette communication : </w:t>
+        <w:t xml:space="preserve">Nous avons donc le </w:t>
+      </w:r>
+      <w:r>
+        <w:t>diagramme d’échange</w:t>
+      </w:r>
+      <w:r>
+        <w:t xml:space="preserve"> suivant, qui représente cette communication : </w:t>
       </w:r>
     </w:p>
     <w:p>
@@ -4988,7 +5006,16 @@
         </w:r>
       </w:fldSimple>
       <w:r>
-        <w:t xml:space="preserve"> : Diagramme de séquence correspondant à la récupération du nombre de joueurs connectés</w:t>
+        <w:t xml:space="preserve"> : </w:t>
+      </w:r>
+      <w:r>
+        <w:t>D</w:t>
+      </w:r>
+      <w:r>
+        <w:t xml:space="preserve">iagramme d’échange </w:t>
+      </w:r>
+      <w:r>
+        <w:t>correspondant à la récupération du nombre de joueurs connectés</w:t>
       </w:r>
       <w:r>
         <w:t xml:space="preserve"> sur Starlyze</w:t>
@@ -5334,7 +5361,16 @@
         </w:r>
       </w:fldSimple>
       <w:r>
-        <w:t xml:space="preserve"> : Diagramme de séquence correspondant à la création d’une partie de Starlyze</w:t>
+        <w:t xml:space="preserve"> : Diagramme d</w:t>
+      </w:r>
+      <w:r>
+        <w:t>’échange</w:t>
+      </w:r>
+      <w:r>
+        <w:t xml:space="preserve"> </w:t>
+      </w:r>
+      <w:r>
+        <w:t>correspondant à la création d’une partie de Starlyze</w:t>
       </w:r>
     </w:p>
     <w:p>
@@ -5574,7 +5610,13 @@
         </w:r>
       </w:fldSimple>
       <w:r>
-        <w:t xml:space="preserve"> : Diagramme de séquence correspondant à la connexion d'un joueur à une partie</w:t>
+        <w:t xml:space="preserve"> : Diagramme d</w:t>
+      </w:r>
+      <w:r>
+        <w:t xml:space="preserve">’échange </w:t>
+      </w:r>
+      <w:r>
+        <w:t>correspondant à la connexion d'un joueur à une partie</w:t>
       </w:r>
     </w:p>
     <w:p>
@@ -5672,10 +5714,10 @@
         <w:pStyle w:val="Paragraphe"/>
       </w:pPr>
       <w:r>
-        <w:t xml:space="preserve">Nous avons donc le diagramme </w:t>
-      </w:r>
-      <w:r>
-        <w:t xml:space="preserve">de séquence </w:t>
+        <w:t xml:space="preserve">Nous avons donc le </w:t>
+      </w:r>
+      <w:r>
+        <w:t xml:space="preserve">diagramme d’échange </w:t>
       </w:r>
       <w:r>
         <w:t>suivant</w:t>
@@ -5748,7 +5790,13 @@
         </w:r>
       </w:fldSimple>
       <w:r>
-        <w:t xml:space="preserve"> : Diagramme de séquence représentant l'envoie du port TCP</w:t>
+        <w:t xml:space="preserve"> : Diagramme d</w:t>
+      </w:r>
+      <w:r>
+        <w:t>’échange</w:t>
+      </w:r>
+      <w:r>
+        <w:t xml:space="preserve"> représentant l'envoie du port TCP</w:t>
       </w:r>
     </w:p>
     <w:p>
@@ -5799,7 +5847,13 @@
         <w:pStyle w:val="Paragraphe"/>
       </w:pPr>
       <w:r>
-        <w:t xml:space="preserve">Nous avons donc le diagramme de séquence suivant, représentant la communication précédemment décrite : </w:t>
+        <w:t xml:space="preserve">Nous avons donc le </w:t>
+      </w:r>
+      <w:r>
+        <w:t>diagramme d’échange</w:t>
+      </w:r>
+      <w:r>
+        <w:t xml:space="preserve"> suivant, représentant la communication précédemment décrite : </w:t>
       </w:r>
     </w:p>
     <w:p>
@@ -5866,7 +5920,13 @@
         </w:r>
       </w:fldSimple>
       <w:r>
-        <w:t xml:space="preserve"> : Diagramme de séquence représentant la déconnexion d'un client</w:t>
+        <w:t xml:space="preserve"> : Diagramme d</w:t>
+      </w:r>
+      <w:r>
+        <w:t>’échange</w:t>
+      </w:r>
+      <w:r>
+        <w:t xml:space="preserve"> représentant la déconnexion d'un client</w:t>
       </w:r>
     </w:p>
     <w:p>
@@ -6000,7 +6060,13 @@
                               </w:r>
                             </w:fldSimple>
                             <w:r>
-                              <w:t xml:space="preserve"> - Diagramme de séquence représentant l'actualisation de l'affichage du client</w:t>
+                              <w:t xml:space="preserve"> - Diagramme d</w:t>
+                            </w:r>
+                            <w:r>
+                              <w:t>’échange</w:t>
+                            </w:r>
+                            <w:r>
+                              <w:t xml:space="preserve"> représentant l'actualisation de l'affichage du client</w:t>
                             </w:r>
                           </w:p>
                         </w:txbxContent>
@@ -6043,7 +6109,13 @@
                         </w:r>
                       </w:fldSimple>
                       <w:r>
-                        <w:t xml:space="preserve"> - Diagramme de séquence représentant l'actualisation de l'affichage du client</w:t>
+                        <w:t xml:space="preserve"> - Diagramme d</w:t>
+                      </w:r>
+                      <w:r>
+                        <w:t>’échange</w:t>
+                      </w:r>
+                      <w:r>
+                        <w:t xml:space="preserve"> représentant l'actualisation de l'affichage du client</w:t>
                       </w:r>
                     </w:p>
                   </w:txbxContent>
@@ -6166,7 +6238,13 @@
         <w:t xml:space="preserve"> et n’émet aucune réponse si ce n’est l’acquittement du protocole TCP</w:t>
       </w:r>
       <w:r>
-        <w:t xml:space="preserve"> comme on peut le voir sur le diagramme de séquence suivant.</w:t>
+        <w:t xml:space="preserve"> comme on peut le voir sur le </w:t>
+      </w:r>
+      <w:r>
+        <w:t xml:space="preserve">diagramme d’échange </w:t>
+      </w:r>
+      <w:r>
+        <w:t>suivant.</w:t>
       </w:r>
     </w:p>
     <w:p>
@@ -6295,7 +6373,13 @@
                               </w:r>
                             </w:fldSimple>
                             <w:r>
-                              <w:t xml:space="preserve"> - Diagramme de séquence représentant la requête FREEZE_SECOND</w:t>
+                              <w:t xml:space="preserve"> - Diagramme d</w:t>
+                            </w:r>
+                            <w:r>
+                              <w:t>’échange</w:t>
+                            </w:r>
+                            <w:r>
+                              <w:t xml:space="preserve"> représentant la requête FREEZE_SECOND</w:t>
                             </w:r>
                           </w:p>
                         </w:txbxContent>
@@ -6338,7 +6422,13 @@
                         </w:r>
                       </w:fldSimple>
                       <w:r>
-                        <w:t xml:space="preserve"> - Diagramme de séquence représentant la requête FREEZE_SECOND</w:t>
+                        <w:t xml:space="preserve"> - Diagramme d</w:t>
+                      </w:r>
+                      <w:r>
+                        <w:t>’échange</w:t>
+                      </w:r>
+                      <w:r>
+                        <w:t xml:space="preserve"> représentant la requête FREEZE_SECOND</w:t>
                       </w:r>
                     </w:p>
                   </w:txbxContent>
@@ -6414,7 +6504,13 @@
         <w:t>.</w:t>
       </w:r>
       <w:r>
-        <w:t xml:space="preserve"> Le joueur n’a pas besoin de réponse à cette requête ce qui fait que nous nous retrouvons avec le diagramme de séquence suivant, dans lequel on peut voir qu’à la réception, le client actualise tout de même l’affichage et qu’il envoi l’</w:t>
+        <w:t xml:space="preserve"> Le joueur n’a pas besoin de réponse à cette requête ce qui fait que nous nous retrouvons avec le </w:t>
+      </w:r>
+      <w:r>
+        <w:t xml:space="preserve">diagramme d’échange </w:t>
+      </w:r>
+      <w:r>
+        <w:t>suivant, dans lequel on peut voir qu’à la réception, le client actualise tout de même l’affichage et qu’il envoi l’</w:t>
       </w:r>
       <w:r>
         <w:t>acquittement</w:t>
@@ -6566,7 +6662,10 @@
         <w:t xml:space="preserve">. Nous obtenons donc le </w:t>
       </w:r>
       <w:r>
-        <w:t>diagramme de séquence suivant, et encore une fois le client n’a pas besoin de répondre à cette requête.</w:t>
+        <w:t xml:space="preserve">diagramme d’échange </w:t>
+      </w:r>
+      <w:r>
+        <w:t>suivant, et encore une fois le client n’a pas besoin de répondre à cette requête.</w:t>
       </w:r>
     </w:p>
     <w:p>
@@ -6695,7 +6794,13 @@
                               </w:r>
                             </w:fldSimple>
                             <w:r>
-                              <w:t xml:space="preserve"> - Diagramme de séquence représentant la requête d'action du joueur</w:t>
+                              <w:t xml:space="preserve"> - Diagramme d</w:t>
+                            </w:r>
+                            <w:r>
+                              <w:t xml:space="preserve">’échange </w:t>
+                            </w:r>
+                            <w:r>
+                              <w:t>représentant la requête d'action du joueur</w:t>
                             </w:r>
                           </w:p>
                         </w:txbxContent>
@@ -6738,7 +6843,13 @@
                         </w:r>
                       </w:fldSimple>
                       <w:r>
-                        <w:t xml:space="preserve"> - Diagramme de séquence représentant la requête d'action du joueur</w:t>
+                        <w:t xml:space="preserve"> - Diagramme d</w:t>
+                      </w:r>
+                      <w:r>
+                        <w:t xml:space="preserve">’échange </w:t>
+                      </w:r>
+                      <w:r>
+                        <w:t>représentant la requête d'action du joueur</w:t>
                       </w:r>
                     </w:p>
                   </w:txbxContent>
@@ -6811,7 +6922,13 @@
                               </w:r>
                             </w:fldSimple>
                             <w:r>
-                              <w:t xml:space="preserve"> - Diagramme de séquence représentant la requête de fin de partie</w:t>
+                              <w:t xml:space="preserve"> - Diagramme d</w:t>
+                            </w:r>
+                            <w:r>
+                              <w:t>’échange</w:t>
+                            </w:r>
+                            <w:r>
+                              <w:t xml:space="preserve"> représentant la requête de fin de partie</w:t>
                             </w:r>
                           </w:p>
                         </w:txbxContent>
@@ -6854,7 +6971,13 @@
                         </w:r>
                       </w:fldSimple>
                       <w:r>
-                        <w:t xml:space="preserve"> - Diagramme de séquence représentant la requête de fin de partie</w:t>
+                        <w:t xml:space="preserve"> - Diagramme d</w:t>
+                      </w:r>
+                      <w:r>
+                        <w:t>’échange</w:t>
+                      </w:r>
+                      <w:r>
+                        <w:t xml:space="preserve"> représentant la requête de fin de partie</w:t>
                       </w:r>
                     </w:p>
                   </w:txbxContent>
@@ -7921,28 +8044,7 @@
         <w:pStyle w:val="Paragraphe"/>
       </w:pPr>
       <w:r>
-        <w:t>Ainsi, c</w:t>
-      </w:r>
-      <w:r>
-        <w:t xml:space="preserve">e projet de développement d'un jeu </w:t>
-      </w:r>
-      <w:r>
-        <w:t xml:space="preserve">multijoueur </w:t>
-      </w:r>
-      <w:r>
-        <w:t>en réseau</w:t>
-      </w:r>
-      <w:r>
-        <w:t>, qui clôture</w:t>
-      </w:r>
-      <w:r>
-        <w:t xml:space="preserve"> </w:t>
-      </w:r>
-      <w:r>
-        <w:t xml:space="preserve">notre licence, </w:t>
-      </w:r>
-      <w:r>
-        <w:t>nous a permis de mettre en pratique les différentes notions abordées en cours, telles que la programmation en C et la gestion de sockets TCP. Nous avons ainsi pu développer une architecture client-serveur efficace, permettant à plusieurs joueurs de jouer ensemble en temps réel.</w:t>
+        <w:t>Ainsi, ce projet de développement d'un jeu multijoueur en réseau, qui clôture notre licence, nous a permis de mettre en pratique les différentes notions abordées en cours, telles que la programmation en C et la gestion de sockets TCP. Nous avons ainsi pu développer une architecture client-serveur efficace, permettant à plusieurs joueurs de jouer ensemble en temps réel.</w:t>
       </w:r>
     </w:p>
     <w:p>
@@ -8374,7 +8476,7 @@
             <w:sz w:val="20"/>
             <w:szCs w:val="18"/>
           </w:rPr>
-          <w:t>Rapport - Starlyze - HADID Hocine &amp; CHEMIN Pierre</w:t>
+          <w:t>Starlyze</w:t>
         </w:r>
       </w:sdtContent>
     </w:sdt>
@@ -8477,7 +8579,7 @@
             <w:sz w:val="20"/>
             <w:szCs w:val="18"/>
           </w:rPr>
-          <w:t>Rapport - Starlyze - HADID Hocine &amp; CHEMIN Pierre</w:t>
+          <w:t>Starlyze</w:t>
         </w:r>
       </w:sdtContent>
     </w:sdt>
@@ -10967,6 +11069,7 @@
     <w:rsid w:val="0000131C"/>
     <w:rsid w:val="000713A8"/>
     <w:rsid w:val="0009479C"/>
+    <w:rsid w:val="00107B62"/>
     <w:rsid w:val="001374BE"/>
     <w:rsid w:val="001C1C01"/>
     <w:rsid w:val="001C274C"/>
@@ -10982,6 +11085,7 @@
     <w:rsid w:val="00D82A16"/>
     <w:rsid w:val="00F067DA"/>
     <w:rsid w:val="00F34272"/>
+    <w:rsid w:val="00F46DE4"/>
     <w:rsid w:val="00F63F7A"/>
   </w:rsids>
   <m:mathPr>

</xml_diff>